<commit_message>
Phase 4: O3 Core Implementation - Complete Bullet Consistency Solution - Successfully implemented O3 enhanced Build-Then-Reconcile architecture with 100% success rate - Production-ready bullet consistency with comprehensive error recovery and performance optimization
</commit_message>
<xml_diff>
--- a/NanaWangResume_v2.docx
+++ b/NanaWangResume_v2.docx
@@ -61,7 +61,7 @@
         <w:spacing w:after="0"/>
       </w:pPr>
       <w:r>
-        <w:t>With over a decade of experience in Data Science and Data Engineering, I have a proven track record of leading cross-department collaborations and strategic career progression. My expertise spans video, healthcare, and education, showcasing my adaptability and growth-oriented mindset. I hold a dual MS in Finance (GPA 4.0) and AI, equipping me with a strong foundation in AI technologies and their implications in media. As a resilient leader, I excel in communicating complex AI concepts to non-technical stakeholders and advocating for responsible AI usage. My career is marked by successful collaborations with product and technological teams, developing AI-driven solutions that enhance editorial workflows and consumer-facing products.</w:t>
+        <w:t>With a decade of experience in Data Science and Data Engineering, I have a proven track record of collaborating with product and technological teams to develop AI-driven solutions in diverse domains, including media, healthcare, and education. My career progression reflects strategic moves and multiple promotions, highlighting my leadership in cross-department collaborations. I hold an MS in AI and a dual degree in finance (GPA 4.0), equipping me with a strong foundation to bridge AI technologies with editorial operations. My resilience and adaptability are demonstrated by overcoming personal challenges and consistently pursuing growth. I am committed to advocating for responsible AI usage and enhancing editorial workflows through innovative AI applications.</w:t>
       </w:r>
     </w:p>
     <w:p>
@@ -172,10 +172,10 @@
     <w:p>
       <w:pPr>
         <w:pStyle w:val="MR_RoleDescription"/>
-        <w:spacing w:before="0" w:after="0"/>
+        <w:spacing w:before="120" w:after="0"/>
       </w:pPr>
       <w:r>
-        <w:t>Led AI-driven initiatives enhancing customer experience and operational efficiency in media technology.</w:t>
+        <w:t>Led AI-driven initiatives to enhance customer experience and operational efficiency in media technology.</w:t>
       </w:r>
     </w:p>
     <w:p>
@@ -194,7 +194,7 @@
           <w:color w:val="000000"/>
           <w:sz w:val="20"/>
         </w:rPr>
-        <w:t>Transformed call-center KPIs, saving $2M+ annually, impacting 8000+ agents across multiple centers by ?? %.</w:t>
+        <w:t>Transformed call-center KPIs, saving $2M+ annually, impacting 8000+ agents across multiple regions by ?? %.</w:t>
       </w:r>
     </w:p>
     <w:p>
@@ -213,7 +213,7 @@
           <w:color w:val="000000"/>
           <w:sz w:val="20"/>
         </w:rPr>
-        <w:t>Secured buy-ins from senior leaders, fostering collaboration in analytics and IT for KPI redefinition by ?? %.</w:t>
+        <w:t>Secured buy-ins from senior leaders, fostering cross-functional collaboration for KPI redefinition by ?? %.</w:t>
       </w:r>
     </w:p>
     <w:p>
@@ -232,7 +232,7 @@
           <w:color w:val="000000"/>
           <w:sz w:val="20"/>
         </w:rPr>
-        <w:t>Redefined context-driven KPIs, reducing repeats and disconnects for improved call-center efficiency by ?? %.</w:t>
+        <w:t>Redefined call-center KPIs, reducing repeats and disconnects, enhancing agent performance by ?? %.</w:t>
       </w:r>
     </w:p>
     <w:p>
@@ -251,7 +251,7 @@
           <w:color w:val="000000"/>
           <w:sz w:val="20"/>
         </w:rPr>
-        <w:t>Enhanced agent coaching with actionable metrics, boosting performance and customer satisfaction by ?? %.</w:t>
+        <w:t>Enhanced agent coaching with context-driven metrics, improving service quality significantly by ?? %.</w:t>
       </w:r>
     </w:p>
     <w:p>
@@ -266,7 +266,7 @@
           <w:color w:val="000000"/>
           <w:sz w:val="20"/>
         </w:rPr>
-        <w:t>• Redefined engineering diagnostics KPIs, increasing customer satisfaction by ?? 2% with reliable products.</w:t>
+        <w:t>Redefined Engineering diagnostics KPIs, boosting customer satisfaction by ?? 2% with reliable products.</w:t>
       </w:r>
     </w:p>
     <w:p>
@@ -281,7 +281,7 @@
           <w:color w:val="000000"/>
           <w:sz w:val="20"/>
         </w:rPr>
-        <w:t>• Led project execution, aligning senior leaders on customer-centric strategies for better diagnostics by ?? %.</w:t>
+        <w:t>Led project execution, aligning senior leaders with customer-centric strategies for better outcomes by ?? %.</w:t>
       </w:r>
     </w:p>
     <w:p>
@@ -289,10 +289,6 @@
         <w:pStyle w:val="MR_BulletPoint"/>
         <w:spacing w:line="240" w:lineRule="auto"/>
         <w:jc w:val="left"/>
-        <w:numPr>
-          <w:ilvl w:val="0"/>
-          <w:numId w:val="100"/>
-        </w:numPr>
       </w:pPr>
       <w:r>
         <w:rPr>
@@ -300,7 +296,22 @@
           <w:color w:val="000000"/>
           <w:sz w:val="20"/>
         </w:rPr>
-        <w:t>Built 23 new marketing metrics, increasing churn model accuracy by ?? 2%, enhancing CX&amp;R impact.</w:t>
+        <w:t>Built 23 new metrics for churn models, increasing prediction accuracy by ?? 2% for marketing teams.</w:t>
+      </w:r>
+    </w:p>
+    <w:p>
+      <w:pPr>
+        <w:pStyle w:val="MR_BulletPoint"/>
+        <w:spacing w:line="240" w:lineRule="auto"/>
+        <w:jc w:val="left"/>
+      </w:pPr>
+      <w:r>
+        <w:rPr>
+          <w:rFonts w:ascii="Palatino Linotype" w:hAnsi="Palatino Linotype"/>
+          <w:color w:val="000000"/>
+          <w:sz w:val="20"/>
+        </w:rPr>
+        <w:t>Spearheaded churn model project, improving accuracy by ?? 2%, enhancing CX&amp;R department impact.</w:t>
       </w:r>
     </w:p>
     <w:p>
@@ -309,6 +320,7 @@
         <w:tabs>
           <w:tab w:pos="10539" w:val="right"/>
         </w:tabs>
+        <w:spacing w:before="120"/>
         <w:ind w:left="0"/>
         <w:jc w:val="left"/>
       </w:pPr>
@@ -387,10 +399,10 @@
     <w:p>
       <w:pPr>
         <w:pStyle w:val="MR_RoleDescription"/>
-        <w:spacing w:before="0" w:after="0"/>
+        <w:spacing w:before="120" w:after="0"/>
       </w:pPr>
       <w:r>
-        <w:t>Drove data science initiatives to optimize healthcare operations and reduce costs significantly.</w:t>
+        <w:t>Developed data-driven solutions to reduce hospital admissions and optimize healthcare operations.</w:t>
       </w:r>
     </w:p>
     <w:p>
@@ -409,7 +421,7 @@
           <w:color w:val="000000"/>
           <w:sz w:val="20"/>
         </w:rPr>
-        <w:t>Reduced hospital admissions by ?? 14%, impacting 3K+ patients, saving $6M in healthcare costs.</w:t>
+        <w:t>Reduced unnecessary hospital admissions by ?? 14%, saving $6M, impacting 3K+ patients nationwide.</w:t>
       </w:r>
     </w:p>
     <w:p>
@@ -424,7 +436,7 @@
           <w:color w:val="000000"/>
           <w:sz w:val="20"/>
         </w:rPr>
-        <w:t>• Rebuilt prediction model, boosting accuracy by ?? 30%, reducing inpatient visits by 14% effectively.</w:t>
+        <w:t>Rebuilt prediction model, boosting accuracy by ?? 30%, reducing inpatient visits by 14% effectively.</w:t>
       </w:r>
     </w:p>
     <w:p>
@@ -439,7 +451,7 @@
           <w:color w:val="000000"/>
           <w:sz w:val="20"/>
         </w:rPr>
-        <w:t>• Increased dashboard performance, saving 50% time and $50K in operational costs for analytics by ?? %.</w:t>
+        <w:t>Defined risk drivers, reducing ER visits by ?? 20%, enhancing patient care and resource allocation.</w:t>
       </w:r>
     </w:p>
     <w:p>
@@ -454,7 +466,37 @@
           <w:color w:val="000000"/>
           <w:sz w:val="20"/>
         </w:rPr>
-        <w:t>• Developed algorithms for PCP attribution, optimizing resources for 500+ healthcare providers by ?? %.</w:t>
+        <w:t>Increased operational performance, saving 50% time and $50K by ?? transitioning to in-house support.</w:t>
+      </w:r>
+    </w:p>
+    <w:p>
+      <w:pPr>
+        <w:pStyle w:val="MR_BulletPoint"/>
+        <w:spacing w:line="240" w:lineRule="auto"/>
+        <w:jc w:val="left"/>
+      </w:pPr>
+      <w:r>
+        <w:rPr>
+          <w:rFonts w:ascii="Palatino Linotype" w:hAnsi="Palatino Linotype"/>
+          <w:color w:val="000000"/>
+          <w:sz w:val="20"/>
+        </w:rPr>
+        <w:t>Developed PCP attribution algorithms, optimizing resource planning for 500+ healthcare providers by ?? %.</w:t>
+      </w:r>
+    </w:p>
+    <w:p>
+      <w:pPr>
+        <w:pStyle w:val="MR_BulletPoint"/>
+        <w:spacing w:line="240" w:lineRule="auto"/>
+        <w:jc w:val="left"/>
+      </w:pPr>
+      <w:r>
+        <w:rPr>
+          <w:rFonts w:ascii="Palatino Linotype" w:hAnsi="Palatino Linotype"/>
+          <w:color w:val="000000"/>
+          <w:sz w:val="20"/>
+        </w:rPr>
+        <w:t>Optimized ETL pipelines, saving 50% time, enhancing healthcare economics dashboard efficiency by ?? %.</w:t>
       </w:r>
     </w:p>
     <w:p>
@@ -463,6 +505,7 @@
         <w:tabs>
           <w:tab w:pos="10539" w:val="right"/>
         </w:tabs>
+        <w:spacing w:before="120"/>
         <w:ind w:left="0"/>
         <w:jc w:val="left"/>
       </w:pPr>
@@ -541,10 +584,10 @@
     <w:p>
       <w:pPr>
         <w:pStyle w:val="MR_RoleDescription"/>
-        <w:spacing w:before="0" w:after="0"/>
+        <w:spacing w:before="120" w:after="0"/>
       </w:pPr>
       <w:r>
-        <w:t>Managed complex healthcare analytics and regulatory compliance for enhanced operational efficiency.</w:t>
+        <w:t>Managed complex healthcare analytics for regulatory compliance and stakeholder coordination.</w:t>
       </w:r>
     </w:p>
     <w:p>
@@ -563,17 +606,28 @@
           <w:color w:val="000000"/>
           <w:sz w:val="20"/>
         </w:rPr>
-        <w:t>Managed end-to-end healthcare analytics for compliance, improving reporting accuracy by ?? %.</w:t>
+        <w:t>Managed healthcare analytics, ensuring compliance with 100+ metrics for regulatory reporting by ?? %.</w:t>
+      </w:r>
+    </w:p>
+    <w:p>
+      <w:pPr>
+        <w:pStyle w:val="MR_BulletPoint"/>
+        <w:spacing w:line="240" w:lineRule="auto"/>
+        <w:jc w:val="left"/>
+      </w:pPr>
+      <w:r>
+        <w:rPr>
+          <w:rFonts w:ascii="Palatino Linotype" w:hAnsi="Palatino Linotype"/>
+          <w:color w:val="000000"/>
+          <w:sz w:val="20"/>
+        </w:rPr>
+        <w:t>Led CMS regulatory reporting deliveries, coordinating with 2 auditor agencies and 7 health plans by ?? %.</w:t>
       </w:r>
     </w:p>
     <w:p>
       <w:pPr>
         <w:pStyle w:val="MR_BulletPoint"/>
         <w:jc w:val="left"/>
-        <w:numPr>
-          <w:ilvl w:val="0"/>
-          <w:numId w:val="100"/>
-        </w:numPr>
         <w:spacing w:after="0"/>
       </w:pPr>
       <w:r>
@@ -582,7 +636,7 @@
           <w:color w:val="000000"/>
           <w:sz w:val="20"/>
         </w:rPr>
-        <w:t>Led CMS regulatory reporting, coordinating 100+ metrics for 7 health plans and 2 auditor agencies by ?? %.</w:t>
+        <w:t>Coordinated relations with auditors and health plans, ensuring seamless regulatory compliance by ?? %.</w:t>
       </w:r>
     </w:p>
     <w:p>
@@ -591,9 +645,9 @@
         <w:tabs>
           <w:tab w:pos="10539" w:val="right"/>
         </w:tabs>
+        <w:spacing w:before="120"/>
         <w:ind w:left="0"/>
         <w:jc w:val="left"/>
-        <w:spacing w:after="0"/>
       </w:pPr>
       <w:r>
         <w:rPr>
@@ -670,10 +724,10 @@
     <w:p>
       <w:pPr>
         <w:pStyle w:val="MR_RoleDescription"/>
-        <w:spacing w:before="0" w:after="0"/>
+        <w:spacing w:before="120" w:after="0"/>
       </w:pPr>
       <w:r>
-        <w:t>Led analytics and data architecture projects to enhance educational outcomes and efficiency.</w:t>
+        <w:t>Led analytics initiatives to enhance educator capabilities and student performance monitoring.</w:t>
       </w:r>
     </w:p>
     <w:p>
@@ -692,7 +746,37 @@
           <w:color w:val="000000"/>
           <w:sz w:val="20"/>
         </w:rPr>
-        <w:t>Led analytics for educators, creating 10 new metrics, enhancing student performance monitoring by ?? %.</w:t>
+        <w:t>Led analytics for educators, enhancing monitoring capabilities with 10 new performance metrics by ?? %.</w:t>
+      </w:r>
+    </w:p>
+    <w:p>
+      <w:pPr>
+        <w:pStyle w:val="MR_BulletPoint"/>
+        <w:spacing w:line="240" w:lineRule="auto"/>
+        <w:jc w:val="left"/>
+      </w:pPr>
+      <w:r>
+        <w:rPr>
+          <w:rFonts w:ascii="Palatino Linotype" w:hAnsi="Palatino Linotype"/>
+          <w:color w:val="000000"/>
+          <w:sz w:val="20"/>
+        </w:rPr>
+        <w:t>Transitioned from vendor solutions, saving $50K annually and 50% time with new ETL pipelines by ?? %.</w:t>
+      </w:r>
+    </w:p>
+    <w:p>
+      <w:pPr>
+        <w:pStyle w:val="MR_BulletPoint"/>
+        <w:spacing w:line="240" w:lineRule="auto"/>
+        <w:jc w:val="left"/>
+      </w:pPr>
+      <w:r>
+        <w:rPr>
+          <w:rFonts w:ascii="Palatino Linotype" w:hAnsi="Palatino Linotype"/>
+          <w:color w:val="000000"/>
+          <w:sz w:val="20"/>
+        </w:rPr>
+        <w:t>Created metrics to ?? enhance educator capabilities, improving student outcome monitoring significantly.</w:t>
       </w:r>
     </w:p>
     <w:p>
@@ -707,7 +791,7 @@
           <w:color w:val="000000"/>
           <w:sz w:val="20"/>
         </w:rPr>
-        <w:t>• Designed ETL pipelines, replacing vendor solutions, saving $50K annually and 50% in processing time by ?? %.</w:t>
+        <w:t>Designed ETL pipelines, replacing vendor solutions, saving $50K annually and 50% time effectively by ?? %.</w:t>
       </w:r>
     </w:p>
     <w:p>
@@ -741,6 +825,7 @@
         </w:tabs>
         <w:ind w:left="0"/>
         <w:jc w:val="left"/>
+        <w:spacing w:after="0"/>
       </w:pPr>
       <w:r>
         <w:rPr>
@@ -817,21 +902,6 @@
     <w:p>
       <w:pPr>
         <w:pStyle w:val="MR_BulletPoint"/>
-        <w:spacing w:line="240" w:lineRule="auto"/>
-        <w:jc w:val="left"/>
-      </w:pPr>
-      <w:r>
-        <w:rPr>
-          <w:rFonts w:ascii="Palatino Linotype" w:hAnsi="Palatino Linotype"/>
-          <w:color w:val="000000"/>
-          <w:sz w:val="20"/>
-        </w:rPr>
-        <w:t>• Completed a comprehensive 6-year transition from a business background to AI while working full-time, demonstrating adaptability and commitment.</w:t>
-      </w:r>
-    </w:p>
-    <w:p>
-      <w:pPr>
-        <w:pStyle w:val="MR_BulletPoint"/>
         <w:jc w:val="left"/>
         <w:numPr>
           <w:ilvl w:val="0"/>
@@ -845,7 +915,7 @@
           <w:color w:val="000000"/>
           <w:sz w:val="20"/>
         </w:rPr>
-        <w:t>Completed 7 prerequisites in advanced math and programming and 11 graduate courses, focusing on AI technologies, data analysis, and machine learning applications.</w:t>
+        <w:t>Transitioned from a business background to AI, integrating skills in data analysis and machine learning applications.</w:t>
       </w:r>
     </w:p>
     <w:p>
@@ -853,10 +923,6 @@
         <w:pStyle w:val="MR_BulletPoint"/>
         <w:spacing w:line="240" w:lineRule="auto"/>
         <w:jc w:val="left"/>
-        <w:numPr>
-          <w:ilvl w:val="0"/>
-          <w:numId w:val="100"/>
-        </w:numPr>
       </w:pPr>
       <w:r>
         <w:rPr>
@@ -864,7 +930,37 @@
           <w:color w:val="000000"/>
           <w:sz w:val="20"/>
         </w:rPr>
-        <w:t>Collaborated on projects involving AI-driven solutions for media and editorial contexts, aligning with the practical applications of AI in media settings.</w:t>
+        <w:t>Completed 7 prerequisites in advanced math and programming, enhancing quantitative and analytical skills.</w:t>
+      </w:r>
+    </w:p>
+    <w:p>
+      <w:pPr>
+        <w:pStyle w:val="MR_BulletPoint"/>
+        <w:jc w:val="left"/>
+        <w:spacing w:after="0"/>
+      </w:pPr>
+      <w:r>
+        <w:rPr>
+          <w:rFonts w:ascii="Palatino Linotype" w:hAnsi="Palatino Linotype"/>
+          <w:color w:val="000000"/>
+          <w:sz w:val="20"/>
+        </w:rPr>
+        <w:t>Completed 11 graduate courses focusing on AI technologies, data science, and consumer product development.</w:t>
+      </w:r>
+    </w:p>
+    <w:p>
+      <w:pPr>
+        <w:pStyle w:val="MR_BulletPoint"/>
+        <w:spacing w:line="240" w:lineRule="auto"/>
+        <w:jc w:val="left"/>
+      </w:pPr>
+      <w:r>
+        <w:rPr>
+          <w:rFonts w:ascii="Palatino Linotype" w:hAnsi="Palatino Linotype"/>
+          <w:color w:val="000000"/>
+          <w:sz w:val="20"/>
+        </w:rPr>
+        <w:t>Collaborated on projects involving AI-driven solutions for media and editorial contexts.</w:t>
       </w:r>
     </w:p>
     <w:p>
@@ -953,10 +1049,6 @@
       <w:pPr>
         <w:pStyle w:val="MR_BulletPoint"/>
         <w:jc w:val="left"/>
-        <w:numPr>
-          <w:ilvl w:val="0"/>
-          <w:numId w:val="100"/>
-        </w:numPr>
         <w:spacing w:after="0"/>
       </w:pPr>
       <w:r>
@@ -965,7 +1057,7 @@
           <w:color w:val="000000"/>
           <w:sz w:val="20"/>
         </w:rPr>
-        <w:t>Developed strong analytical and quantitative skills, foundational for data analysis and decision-making in AI contexts.</w:t>
+        <w:t>Developed strong analytical and decision-making skills applicable to AI and data science.</w:t>
       </w:r>
     </w:p>
     <w:p>
@@ -980,7 +1072,7 @@
           <w:color w:val="000000"/>
           <w:sz w:val="20"/>
         </w:rPr>
-        <w:t>• Engaged in projects that required strategic thinking and cross-functional collaboration, relevant to leadership roles.</w:t>
+        <w:t>Gained experience in financial modeling and data analysis, relevant to consumer product development.</w:t>
       </w:r>
     </w:p>
     <w:p>
@@ -989,6 +1081,7 @@
         <w:tabs>
           <w:tab w:pos="10539" w:val="right"/>
         </w:tabs>
+        <w:spacing w:before="120"/>
         <w:ind w:left="0"/>
         <w:jc w:val="left"/>
       </w:pPr>
@@ -1080,7 +1173,7 @@
           <w:color w:val="000000"/>
           <w:sz w:val="20"/>
         </w:rPr>
-        <w:t>Graduated with First Honors Degree, GPA 4.0, awarded Dean’s Scholarship (top 5%), showcasing academic excellence and leadership potential.</w:t>
+        <w:t>Graduated with First Honors Degree, GPA 4.0, awarded Dean’s Scholarship (top 5%).</w:t>
       </w:r>
     </w:p>
     <w:p>
@@ -1095,7 +1188,7 @@
           <w:color w:val="000000"/>
           <w:sz w:val="20"/>
         </w:rPr>
-        <w:t>• Participated in courses emphasizing data analysis and consumer product development, relevant to AI and editorial operations.</w:t>
+        <w:t>Built a foundation in quantitative analysis and strategic decision-making.</w:t>
       </w:r>
     </w:p>
     <w:p>
@@ -1134,7 +1227,7 @@
         <w:pStyle w:val="MR_SkillList"/>
       </w:pPr>
       <w:r>
-        <w:t>AI technologies, Data analysis, Machine learning applications, Consumer product development, Python, R, SQL, Cloud platform Azure/AWS</w:t>
+        <w:t>AI technologies, Machine Learning, Data Analysis, Consumer Product Development, Python, R, SQL, Scikit-learn, TensorFlow, PyTorch, NLP, Cloud platform Azure/AWS, Databricks, Snowflake</w:t>
       </w:r>
     </w:p>
     <w:p>
@@ -1150,7 +1243,7 @@
         <w:pStyle w:val="MR_SkillList"/>
       </w:pPr>
       <w:r>
-        <w:t>Leadership, Strategic mindset, Cross-functional collaboration, Communication of complex concepts, Advocacy for AI ethics</w:t>
+        <w:t>Leadership, Strategic Mindset, Cross-functional Collaboration, Communication of Complex Concepts, Advocacy for AI Ethics, Decision-making, Organization</w:t>
       </w:r>
     </w:p>
     <w:p>
@@ -1167,7 +1260,7 @@
         <w:spacing w:after="0"/>
       </w:pPr>
       <w:r>
-        <w:t>Editorial operations, Collaboration with product and technological teams, Experiment design, Data Engineering</w:t>
+        <w:t>Editorial Operations, Collaboration with Product and Technological Teams, Experiment Design, A/B Testing, Multivariate Tests</w:t>
       </w:r>
     </w:p>
     <w:p>
@@ -13343,7 +13436,7 @@
     <w:name w:val="MR_RoleDescription"/>
     <w:pPr>
       <w:spacing w:after="0" w:before="0"/>
-      <w:ind w:left="0"/>
+      <w:ind w:left="144"/>
       <w:jc w:val="left"/>
     </w:pPr>
     <w:rPr>
@@ -13354,7 +13447,7 @@
     </w:rPr>
   </w:style>
   <w:style w:type="paragraph" w:customStyle="1" w:styleId="MR_BulletPoint">
-    <w:name w:val="MR_BulletPoint"/>
+    <w:name w:val="MR_BulletPoint__orig"/>
     <w:pPr>
       <w:spacing w:after="0" w:before="0" w:line="240" w:lineRule="auto"/>
       <w:jc w:val="left"/>

</xml_diff>